<commit_message>
Finished requirements skeleton for analysis
preliminary requirements to be researched and brainstormed
</commit_message>
<xml_diff>
--- a/Requirements Breakdown.docx
+++ b/Requirements Breakdown.docx
@@ -29,7 +29,273 @@
         </w:numPr>
       </w:pPr>
       <w:r>
-        <w:t>Gg</w:t>
+        <w:t>Requires a database able to record different types of assets.</w:t>
+      </w:r>
+    </w:p>
+    <w:p>
+      <w:pPr>
+        <w:pStyle w:val="ListParagraph"/>
+        <w:numPr>
+          <w:ilvl w:val="0"/>
+          <w:numId w:val="2"/>
+        </w:numPr>
+      </w:pPr>
+      <w:r>
+        <w:t>Required assets may include</w:t>
+      </w:r>
+    </w:p>
+    <w:p>
+      <w:pPr>
+        <w:pStyle w:val="ListParagraph"/>
+        <w:numPr>
+          <w:ilvl w:val="1"/>
+          <w:numId w:val="2"/>
+        </w:numPr>
+      </w:pPr>
+      <w:r>
+        <w:t>Board games</w:t>
+      </w:r>
+    </w:p>
+    <w:p>
+      <w:pPr>
+        <w:pStyle w:val="ListParagraph"/>
+        <w:numPr>
+          <w:ilvl w:val="1"/>
+          <w:numId w:val="2"/>
+        </w:numPr>
+      </w:pPr>
+      <w:r>
+        <w:t>Card games</w:t>
+      </w:r>
+    </w:p>
+    <w:p>
+      <w:pPr>
+        <w:pStyle w:val="ListParagraph"/>
+        <w:numPr>
+          <w:ilvl w:val="1"/>
+          <w:numId w:val="2"/>
+        </w:numPr>
+      </w:pPr>
+      <w:r>
+        <w:t>Game expansions</w:t>
+      </w:r>
+    </w:p>
+    <w:p>
+      <w:pPr>
+        <w:pStyle w:val="ListParagraph"/>
+        <w:numPr>
+          <w:ilvl w:val="1"/>
+          <w:numId w:val="2"/>
+        </w:numPr>
+      </w:pPr>
+      <w:r>
+        <w:t>Wargaming terrain</w:t>
+      </w:r>
+    </w:p>
+    <w:p>
+      <w:pPr>
+        <w:pStyle w:val="ListParagraph"/>
+        <w:numPr>
+          <w:ilvl w:val="1"/>
+          <w:numId w:val="2"/>
+        </w:numPr>
+      </w:pPr>
+      <w:r>
+        <w:t>Stall equipment</w:t>
+      </w:r>
+    </w:p>
+    <w:p>
+      <w:pPr>
+        <w:pStyle w:val="ListParagraph"/>
+        <w:numPr>
+          <w:ilvl w:val="1"/>
+          <w:numId w:val="2"/>
+        </w:numPr>
+      </w:pPr>
+      <w:r>
+        <w:t>Books</w:t>
+      </w:r>
+    </w:p>
+    <w:p>
+      <w:pPr>
+        <w:pStyle w:val="ListParagraph"/>
+        <w:numPr>
+          <w:ilvl w:val="1"/>
+          <w:numId w:val="2"/>
+        </w:numPr>
+      </w:pPr>
+      <w:r>
+        <w:t>Sale inventory (snacks, card packs, t-shirts)</w:t>
+      </w:r>
+    </w:p>
+    <w:p>
+      <w:pPr>
+        <w:pStyle w:val="ListParagraph"/>
+        <w:numPr>
+          <w:ilvl w:val="0"/>
+          <w:numId w:val="2"/>
+        </w:numPr>
+      </w:pPr>
+      <w:r>
+        <w:t>Viewable publicly but editable to only committee</w:t>
+      </w:r>
+    </w:p>
+    <w:p>
+      <w:pPr>
+        <w:pStyle w:val="ListParagraph"/>
+        <w:numPr>
+          <w:ilvl w:val="1"/>
+          <w:numId w:val="2"/>
+        </w:numPr>
+      </w:pPr>
+      <w:r>
+        <w:t>Member tier login</w:t>
+      </w:r>
+    </w:p>
+    <w:p>
+      <w:pPr>
+        <w:pStyle w:val="ListParagraph"/>
+        <w:numPr>
+          <w:ilvl w:val="0"/>
+          <w:numId w:val="2"/>
+        </w:numPr>
+      </w:pPr>
+      <w:r>
+        <w:t>Tagging system to improve searching</w:t>
+      </w:r>
+    </w:p>
+    <w:p>
+      <w:pPr>
+        <w:pStyle w:val="ListParagraph"/>
+        <w:numPr>
+          <w:ilvl w:val="1"/>
+          <w:numId w:val="2"/>
+        </w:numPr>
+      </w:pPr>
+      <w:r>
+        <w:t xml:space="preserve">Tags should be text input </w:t>
+      </w:r>
+      <w:proofErr w:type="spellStart"/>
+      <w:r>
+        <w:t>ie</w:t>
+      </w:r>
+      <w:proofErr w:type="spellEnd"/>
+      <w:r>
+        <w:t>. Committee members can create new tags</w:t>
+      </w:r>
+    </w:p>
+    <w:p>
+      <w:pPr>
+        <w:pStyle w:val="ListParagraph"/>
+        <w:numPr>
+          <w:ilvl w:val="1"/>
+          <w:numId w:val="2"/>
+        </w:numPr>
+      </w:pPr>
+      <w:r>
+        <w:t>Able to tag and remove values onto each asset. Some possible tags include:</w:t>
+      </w:r>
+    </w:p>
+    <w:p>
+      <w:pPr>
+        <w:pStyle w:val="ListParagraph"/>
+        <w:numPr>
+          <w:ilvl w:val="1"/>
+          <w:numId w:val="2"/>
+        </w:numPr>
+      </w:pPr>
+      <w:r>
+        <w:t>Single</w:t>
+      </w:r>
+      <w:r>
+        <w:t>-</w:t>
+      </w:r>
+      <w:r>
+        <w:t>player</w:t>
+      </w:r>
+    </w:p>
+    <w:p>
+      <w:pPr>
+        <w:pStyle w:val="ListParagraph"/>
+        <w:numPr>
+          <w:ilvl w:val="1"/>
+          <w:numId w:val="2"/>
+        </w:numPr>
+      </w:pPr>
+      <w:r>
+        <w:t>5+ players</w:t>
+      </w:r>
+    </w:p>
+    <w:p>
+      <w:pPr>
+        <w:pStyle w:val="ListParagraph"/>
+        <w:numPr>
+          <w:ilvl w:val="1"/>
+          <w:numId w:val="2"/>
+        </w:numPr>
+      </w:pPr>
+      <w:r>
+        <w:t>Rog</w:t>
+      </w:r>
+      <w:r>
+        <w:t>u</w:t>
+      </w:r>
+      <w:r>
+        <w:t>e</w:t>
+      </w:r>
+      <w:r>
+        <w:t>-</w:t>
+      </w:r>
+      <w:r>
+        <w:t>like</w:t>
+      </w:r>
+    </w:p>
+    <w:p>
+      <w:pPr>
+        <w:pStyle w:val="ListParagraph"/>
+        <w:numPr>
+          <w:ilvl w:val="1"/>
+          <w:numId w:val="2"/>
+        </w:numPr>
+      </w:pPr>
+      <w:r>
+        <w:t>Social game</w:t>
+      </w:r>
+    </w:p>
+    <w:p>
+      <w:pPr>
+        <w:pStyle w:val="ListParagraph"/>
+        <w:numPr>
+          <w:ilvl w:val="1"/>
+          <w:numId w:val="2"/>
+        </w:numPr>
+      </w:pPr>
+      <w:r>
+        <w:t>Borrowed</w:t>
+      </w:r>
+    </w:p>
+    <w:p>
+      <w:pPr>
+        <w:pStyle w:val="ListParagraph"/>
+        <w:numPr>
+          <w:ilvl w:val="1"/>
+          <w:numId w:val="2"/>
+        </w:numPr>
+      </w:pPr>
+      <w:r>
+        <w:t>Restricted access</w:t>
+      </w:r>
+    </w:p>
+    <w:p>
+      <w:pPr>
+        <w:pStyle w:val="ListParagraph"/>
+        <w:numPr>
+          <w:ilvl w:val="0"/>
+          <w:numId w:val="2"/>
+        </w:numPr>
+      </w:pPr>
+      <w:r>
+        <w:t>Tags should be searchable</w:t>
       </w:r>
     </w:p>
     <w:p>
@@ -54,7 +320,200 @@
         </w:numPr>
       </w:pPr>
       <w:r>
-        <w:t>Gg</w:t>
+        <w:t>Member database</w:t>
+      </w:r>
+    </w:p>
+    <w:p>
+      <w:pPr>
+        <w:pStyle w:val="ListParagraph"/>
+        <w:numPr>
+          <w:ilvl w:val="0"/>
+          <w:numId w:val="2"/>
+        </w:numPr>
+      </w:pPr>
+      <w:r>
+        <w:t>Different member types with different access levels</w:t>
+      </w:r>
+    </w:p>
+    <w:p>
+      <w:pPr>
+        <w:pStyle w:val="ListParagraph"/>
+        <w:numPr>
+          <w:ilvl w:val="1"/>
+          <w:numId w:val="2"/>
+        </w:numPr>
+      </w:pPr>
+      <w:r>
+        <w:t>Member</w:t>
+      </w:r>
+    </w:p>
+    <w:p>
+      <w:pPr>
+        <w:pStyle w:val="ListParagraph"/>
+        <w:numPr>
+          <w:ilvl w:val="1"/>
+          <w:numId w:val="2"/>
+        </w:numPr>
+      </w:pPr>
+      <w:r>
+        <w:t>Gatekeeper</w:t>
+      </w:r>
+    </w:p>
+    <w:p>
+      <w:pPr>
+        <w:pStyle w:val="ListParagraph"/>
+        <w:numPr>
+          <w:ilvl w:val="1"/>
+          <w:numId w:val="2"/>
+        </w:numPr>
+      </w:pPr>
+      <w:r>
+        <w:t>Committee</w:t>
+      </w:r>
+    </w:p>
+    <w:p>
+      <w:pPr>
+        <w:pStyle w:val="ListParagraph"/>
+        <w:numPr>
+          <w:ilvl w:val="1"/>
+          <w:numId w:val="2"/>
+        </w:numPr>
+      </w:pPr>
+      <w:r>
+        <w:t>Webmaster</w:t>
+      </w:r>
+    </w:p>
+    <w:p>
+      <w:pPr>
+        <w:pStyle w:val="ListParagraph"/>
+        <w:numPr>
+          <w:ilvl w:val="0"/>
+          <w:numId w:val="2"/>
+        </w:numPr>
+      </w:pPr>
+      <w:r>
+        <w:t>Expire memberships at the end of the membership year</w:t>
+      </w:r>
+    </w:p>
+    <w:p>
+      <w:pPr>
+        <w:pStyle w:val="ListParagraph"/>
+        <w:numPr>
+          <w:ilvl w:val="0"/>
+          <w:numId w:val="2"/>
+        </w:numPr>
+      </w:pPr>
+      <w:r>
+        <w:t>Potential for life memberships</w:t>
+      </w:r>
+    </w:p>
+    <w:p>
+      <w:pPr>
+        <w:pStyle w:val="ListParagraph"/>
+        <w:numPr>
+          <w:ilvl w:val="0"/>
+          <w:numId w:val="2"/>
+        </w:numPr>
+      </w:pPr>
+      <w:r>
+        <w:t>Members able to be added and removed by gatekeepers/committee</w:t>
+      </w:r>
+    </w:p>
+    <w:p>
+      <w:pPr>
+        <w:pStyle w:val="ListParagraph"/>
+        <w:numPr>
+          <w:ilvl w:val="0"/>
+          <w:numId w:val="2"/>
+        </w:numPr>
+      </w:pPr>
+      <w:r>
+        <w:t>Gatekeepers able to be assigned by committee</w:t>
+      </w:r>
+    </w:p>
+    <w:p>
+      <w:pPr>
+        <w:pStyle w:val="ListParagraph"/>
+        <w:numPr>
+          <w:ilvl w:val="0"/>
+          <w:numId w:val="2"/>
+        </w:numPr>
+      </w:pPr>
+      <w:r>
+        <w:t>Committee able to be assigned by webmasters</w:t>
+      </w:r>
+    </w:p>
+    <w:p>
+      <w:pPr>
+        <w:pStyle w:val="ListParagraph"/>
+        <w:numPr>
+          <w:ilvl w:val="0"/>
+          <w:numId w:val="2"/>
+        </w:numPr>
+      </w:pPr>
+      <w:r>
+        <w:t>Member details only visible to gatekeepers/committee</w:t>
+      </w:r>
+    </w:p>
+    <w:p>
+      <w:pPr>
+        <w:pStyle w:val="ListParagraph"/>
+        <w:numPr>
+          <w:ilvl w:val="0"/>
+          <w:numId w:val="2"/>
+        </w:numPr>
+      </w:pPr>
+      <w:r>
+        <w:t>Records member’s borrowing history</w:t>
+      </w:r>
+    </w:p>
+    <w:p>
+      <w:pPr>
+        <w:pStyle w:val="ListParagraph"/>
+        <w:numPr>
+          <w:ilvl w:val="0"/>
+          <w:numId w:val="2"/>
+        </w:numPr>
+      </w:pPr>
+      <w:r>
+        <w:t>Track how long an item has been borrowed for</w:t>
+      </w:r>
+    </w:p>
+    <w:p>
+      <w:pPr>
+        <w:pStyle w:val="ListParagraph"/>
+        <w:numPr>
+          <w:ilvl w:val="0"/>
+          <w:numId w:val="2"/>
+        </w:numPr>
+      </w:pPr>
+      <w:r>
+        <w:t>Alert if item is overdue</w:t>
+      </w:r>
+    </w:p>
+    <w:p>
+      <w:pPr>
+        <w:pStyle w:val="ListParagraph"/>
+        <w:numPr>
+          <w:ilvl w:val="0"/>
+          <w:numId w:val="2"/>
+        </w:numPr>
+      </w:pPr>
+      <w:r>
+        <w:t>Record borrowing strikes (expire each semester)</w:t>
+      </w:r>
+    </w:p>
+    <w:p>
+      <w:pPr>
+        <w:pStyle w:val="ListParagraph"/>
+        <w:numPr>
+          <w:ilvl w:val="0"/>
+          <w:numId w:val="2"/>
+        </w:numPr>
+      </w:pPr>
+      <w:r>
+        <w:lastRenderedPageBreak/>
+        <w:t>Possible database interaction between borrowing system and library database</w:t>
       </w:r>
     </w:p>
     <w:p>
@@ -78,6 +537,38 @@
           <w:numId w:val="2"/>
         </w:numPr>
       </w:pPr>
+      <w:r>
+        <w:t>Able to migrate website content from old to new</w:t>
+      </w:r>
+    </w:p>
+    <w:p>
+      <w:pPr>
+        <w:pStyle w:val="ListParagraph"/>
+        <w:numPr>
+          <w:ilvl w:val="0"/>
+          <w:numId w:val="2"/>
+        </w:numPr>
+      </w:pPr>
+      <w:r>
+        <w:t>Able to upload files</w:t>
+      </w:r>
+    </w:p>
+    <w:p>
+      <w:pPr>
+        <w:pStyle w:val="ListParagraph"/>
+        <w:numPr>
+          <w:ilvl w:val="0"/>
+          <w:numId w:val="2"/>
+        </w:numPr>
+      </w:pPr>
+      <w:r>
+        <w:t xml:space="preserve">Different accessibility based on membership </w:t>
+      </w:r>
+      <w:proofErr w:type="spellStart"/>
+      <w:r>
+        <w:t>teir</w:t>
+      </w:r>
+      <w:proofErr w:type="spellEnd"/>
     </w:p>
     <w:p/>
     <w:sectPr>
@@ -219,7 +710,7 @@
         <w:rFonts w:ascii="Symbol" w:eastAsiaTheme="minorHAnsi" w:hAnsi="Symbol" w:cstheme="minorBidi" w:hint="default"/>
       </w:rPr>
     </w:lvl>
-    <w:lvl w:ilvl="1" w:tplc="0C090003" w:tentative="1">
+    <w:lvl w:ilvl="1" w:tplc="0C090003">
       <w:start w:val="1"/>
       <w:numFmt w:val="bullet"/>
       <w:lvlText w:val="o"/>

</xml_diff>